<commit_message>
some question 2 asnwers added
</commit_message>
<xml_diff>
--- a/Assignment 3/NLP_Home_Work_3.docx
+++ b/Assignment 3/NLP_Home_Work_3.docx
@@ -448,15 +448,7 @@
           <w:rtl/>
           <w:lang w:val="en-US"/>
         </w:rPr>
-        <w:t xml:space="preserve">ווקטור בגודל 20, כך שערכיו הם </w:t>
-      </w:r>
-      <w:r>
-        <w:rPr>
-          <w:rFonts w:eastAsiaTheme="minorEastAsia" w:cs="Arial" w:hint="cs"/>
-          <w:rtl/>
-          <w:lang w:val="en-US"/>
-        </w:rPr>
-        <w:t xml:space="preserve">ערך </w:t>
+        <w:t xml:space="preserve">ווקטור בגודל 20, כך שערכיו הם ערך </w:t>
       </w:r>
       <w:r>
         <w:rPr>
@@ -1196,7 +1188,7 @@
       <w:pPr>
         <w:bidi/>
         <w:rPr>
-          <w:rFonts w:eastAsiaTheme="minorEastAsia" w:hint="cs"/>
+          <w:rFonts w:eastAsiaTheme="minorEastAsia"/>
           <w:rtl/>
           <w:lang w:val="en-US"/>
         </w:rPr>
@@ -1528,8 +1520,50 @@
       <w:pPr>
         <w:bidi/>
         <w:rPr>
+          <w:rFonts w:eastAsiaTheme="minorEastAsia"/>
+          <w:color w:val="FF0000"/>
+          <w:lang w:val="en-US"/>
+        </w:rPr>
+      </w:pPr>
+      <w:r>
+        <w:rPr>
           <w:rFonts w:eastAsiaTheme="minorEastAsia" w:hint="cs"/>
-          <w:rtl/>
+          <w:color w:val="FF0000"/>
+          <w:rtl/>
+          <w:lang w:val="en-US"/>
+        </w:rPr>
+        <w:t>לא הבנתי</w:t>
+      </w:r>
+    </w:p>
+    <w:p>
+      <w:pPr>
+        <w:rPr>
+          <w:rFonts w:eastAsiaTheme="minorEastAsia"/>
+          <w:lang w:val="en-US"/>
+        </w:rPr>
+      </w:pPr>
+      <w:r>
+        <w:rPr>
+          <w:rFonts w:eastAsiaTheme="minorEastAsia"/>
+          <w:u w:val="single"/>
+          <w:lang w:val="en-US"/>
+        </w:rPr>
+        <w:t>Q2.</w:t>
+      </w:r>
+      <w:r>
+        <w:rPr>
+          <w:rFonts w:eastAsiaTheme="minorEastAsia"/>
+          <w:u w:val="single"/>
+          <w:lang w:val="en-US"/>
+        </w:rPr>
+        <w:t>2</w:t>
+      </w:r>
+    </w:p>
+    <w:p>
+      <w:pPr>
+        <w:bidi/>
+        <w:rPr>
+          <w:rFonts w:eastAsiaTheme="minorEastAsia"/>
           <w:lang w:val="en-US"/>
         </w:rPr>
       </w:pPr>
@@ -1539,7 +1573,729 @@
           <w:rtl/>
           <w:lang w:val="en-US"/>
         </w:rPr>
-        <w:t>ד</w:t>
+        <w:t>סדר הפעולות לפי</w:t>
+      </w:r>
+      <w:r>
+        <w:rPr>
+          <w:rFonts w:eastAsiaTheme="minorEastAsia"/>
+          <w:lang w:val="en-US"/>
+        </w:rPr>
+        <w:t xml:space="preserve">arc-standard </w:t>
+      </w:r>
+      <w:r>
+        <w:rPr>
+          <w:rFonts w:eastAsiaTheme="minorEastAsia" w:hint="cs"/>
+          <w:rtl/>
+          <w:lang w:val="en-US"/>
+        </w:rPr>
+        <w:t xml:space="preserve"> יהיה:</w:t>
+      </w:r>
+    </w:p>
+    <w:p>
+      <w:pPr>
+        <w:pStyle w:val="ListParagraph"/>
+        <w:numPr>
+          <w:ilvl w:val="0"/>
+          <w:numId w:val="2"/>
+        </w:numPr>
+        <w:rPr>
+          <w:rFonts w:eastAsiaTheme="minorEastAsia"/>
+          <w:lang w:val="en-US"/>
+        </w:rPr>
+      </w:pPr>
+      <w:r>
+        <w:rPr>
+          <w:rFonts w:eastAsiaTheme="minorEastAsia"/>
+          <w:lang w:val="en-US"/>
+        </w:rPr>
+        <w:t xml:space="preserve">SHIFT, </w:t>
+      </w:r>
+      <w:r>
+        <w:rPr>
+          <w:rFonts w:eastAsiaTheme="minorEastAsia"/>
+          <w:lang w:val="en-US"/>
+        </w:rPr>
+        <w:t>SHIFT</w:t>
+      </w:r>
+      <w:r>
+        <w:rPr>
+          <w:rFonts w:eastAsiaTheme="minorEastAsia"/>
+          <w:lang w:val="en-US"/>
+        </w:rPr>
+        <w:t>, SHIFT</w:t>
+      </w:r>
+      <w:r>
+        <w:rPr>
+          <w:rFonts w:eastAsiaTheme="minorEastAsia"/>
+          <w:lang w:val="en-US"/>
+        </w:rPr>
+        <w:t xml:space="preserve">, </w:t>
+      </w:r>
+      <w:r>
+        <w:rPr>
+          <w:rFonts w:eastAsiaTheme="minorEastAsia"/>
+          <w:lang w:val="en-US"/>
+        </w:rPr>
+        <w:t>L</w:t>
+      </w:r>
+      <w:r>
+        <w:rPr>
+          <w:rFonts w:eastAsiaTheme="minorEastAsia"/>
+          <w:lang w:val="en-US"/>
+        </w:rPr>
+        <w:t>(case)</w:t>
+      </w:r>
+      <w:r>
+        <w:rPr>
+          <w:rFonts w:eastAsiaTheme="minorEastAsia"/>
+          <w:lang w:val="en-US"/>
+        </w:rPr>
+        <w:t xml:space="preserve">, </w:t>
+      </w:r>
+      <w:r>
+        <w:rPr>
+          <w:rFonts w:eastAsiaTheme="minorEastAsia"/>
+          <w:lang w:val="en-US"/>
+        </w:rPr>
+        <w:t>L</w:t>
+      </w:r>
+      <w:r>
+        <w:rPr>
+          <w:rFonts w:eastAsiaTheme="minorEastAsia"/>
+          <w:lang w:val="en-US"/>
+        </w:rPr>
+        <w:t>(det)</w:t>
+      </w:r>
+      <w:r>
+        <w:rPr>
+          <w:rFonts w:eastAsiaTheme="minorEastAsia"/>
+          <w:lang w:val="en-US"/>
+        </w:rPr>
+        <w:t>, SHIFT,</w:t>
+      </w:r>
+      <w:r>
+        <w:rPr>
+          <w:rFonts w:eastAsiaTheme="minorEastAsia"/>
+          <w:lang w:val="en-US"/>
+        </w:rPr>
+        <w:t xml:space="preserve"> SHIFT,</w:t>
+      </w:r>
+      <w:r>
+        <w:rPr>
+          <w:rFonts w:eastAsiaTheme="minorEastAsia"/>
+          <w:lang w:val="en-US"/>
+        </w:rPr>
+        <w:t xml:space="preserve"> </w:t>
+      </w:r>
+      <w:r>
+        <w:rPr>
+          <w:rFonts w:eastAsiaTheme="minorEastAsia"/>
+          <w:lang w:val="en-US"/>
+        </w:rPr>
+        <w:t>L(aux)</w:t>
+      </w:r>
+      <w:r>
+        <w:rPr>
+          <w:rFonts w:eastAsiaTheme="minorEastAsia"/>
+          <w:lang w:val="en-US"/>
+        </w:rPr>
+        <w:t xml:space="preserve">, </w:t>
+      </w:r>
+      <w:r>
+        <w:rPr>
+          <w:rFonts w:eastAsiaTheme="minorEastAsia"/>
+          <w:lang w:val="en-US"/>
+        </w:rPr>
+        <w:t>L</w:t>
+      </w:r>
+      <w:r>
+        <w:rPr>
+          <w:rFonts w:eastAsiaTheme="minorEastAsia"/>
+          <w:lang w:val="en-US"/>
+        </w:rPr>
+        <w:t>(</w:t>
+      </w:r>
+      <w:proofErr w:type="spellStart"/>
+      <w:r>
+        <w:rPr>
+          <w:rFonts w:eastAsiaTheme="minorEastAsia"/>
+          <w:lang w:val="en-US"/>
+        </w:rPr>
+        <w:t>nsubj</w:t>
+      </w:r>
+      <w:proofErr w:type="spellEnd"/>
+      <w:r>
+        <w:rPr>
+          <w:rFonts w:eastAsiaTheme="minorEastAsia"/>
+          <w:lang w:val="en-US"/>
+        </w:rPr>
+        <w:t>)</w:t>
+      </w:r>
+      <w:r>
+        <w:rPr>
+          <w:rFonts w:eastAsiaTheme="minorEastAsia"/>
+          <w:lang w:val="en-US"/>
+        </w:rPr>
+        <w:t>,</w:t>
+      </w:r>
+      <w:r>
+        <w:rPr>
+          <w:rFonts w:eastAsiaTheme="minorEastAsia"/>
+          <w:lang w:val="en-US"/>
+        </w:rPr>
+        <w:br/>
+      </w:r>
+      <w:r>
+        <w:rPr>
+          <w:rFonts w:eastAsiaTheme="minorEastAsia"/>
+          <w:lang w:val="en-US"/>
+        </w:rPr>
+        <w:t xml:space="preserve">SHIFT, </w:t>
+      </w:r>
+      <w:r>
+        <w:rPr>
+          <w:rFonts w:eastAsiaTheme="minorEastAsia"/>
+          <w:lang w:val="en-US"/>
+        </w:rPr>
+        <w:t>R(</w:t>
+      </w:r>
+      <w:proofErr w:type="spellStart"/>
+      <w:r>
+        <w:rPr>
+          <w:rFonts w:eastAsiaTheme="minorEastAsia"/>
+          <w:lang w:val="en-US"/>
+        </w:rPr>
+        <w:t>amod</w:t>
+      </w:r>
+      <w:proofErr w:type="spellEnd"/>
+      <w:r>
+        <w:rPr>
+          <w:rFonts w:eastAsiaTheme="minorEastAsia"/>
+          <w:lang w:val="en-US"/>
+        </w:rPr>
+        <w:t>)</w:t>
+      </w:r>
+      <w:r>
+        <w:rPr>
+          <w:rFonts w:eastAsiaTheme="minorEastAsia"/>
+          <w:lang w:val="en-US"/>
+        </w:rPr>
+        <w:t xml:space="preserve">, SHIFT, </w:t>
+      </w:r>
+      <w:r>
+        <w:rPr>
+          <w:rFonts w:eastAsiaTheme="minorEastAsia"/>
+          <w:lang w:val="en-US"/>
+        </w:rPr>
+        <w:t>R(</w:t>
+      </w:r>
+      <w:proofErr w:type="spellStart"/>
+      <w:r>
+        <w:rPr>
+          <w:rFonts w:eastAsiaTheme="minorEastAsia"/>
+          <w:lang w:val="en-US"/>
+        </w:rPr>
+        <w:t>punct</w:t>
+      </w:r>
+      <w:proofErr w:type="spellEnd"/>
+      <w:r>
+        <w:rPr>
+          <w:rFonts w:eastAsiaTheme="minorEastAsia"/>
+          <w:lang w:val="en-US"/>
+        </w:rPr>
+        <w:t>)</w:t>
+      </w:r>
+      <w:r>
+        <w:rPr>
+          <w:rFonts w:eastAsiaTheme="minorEastAsia"/>
+          <w:lang w:val="en-US"/>
+        </w:rPr>
+        <w:t xml:space="preserve">, </w:t>
+      </w:r>
+      <w:r>
+        <w:rPr>
+          <w:rFonts w:eastAsiaTheme="minorEastAsia"/>
+          <w:lang w:val="en-US"/>
+        </w:rPr>
+        <w:t>R(root)</w:t>
+      </w:r>
+    </w:p>
+    <w:p>
+      <w:pPr>
+        <w:rPr>
+          <w:rFonts w:eastAsiaTheme="minorEastAsia"/>
+          <w:u w:val="single"/>
+          <w:rtl/>
+          <w:lang w:val="en-US"/>
+        </w:rPr>
+      </w:pPr>
+      <w:r>
+        <w:rPr>
+          <w:rFonts w:eastAsiaTheme="minorEastAsia"/>
+          <w:u w:val="single"/>
+          <w:lang w:val="en-US"/>
+        </w:rPr>
+        <w:t>Q2.</w:t>
+      </w:r>
+      <w:r>
+        <w:rPr>
+          <w:rFonts w:eastAsiaTheme="minorEastAsia"/>
+          <w:u w:val="single"/>
+          <w:lang w:val="en-US"/>
+        </w:rPr>
+        <w:t>3</w:t>
+      </w:r>
+    </w:p>
+    <w:p>
+      <w:pPr>
+        <w:bidi/>
+        <w:rPr>
+          <w:rFonts w:eastAsiaTheme="minorEastAsia"/>
+          <w:lang w:val="en-US"/>
+        </w:rPr>
+      </w:pPr>
+      <w:r>
+        <w:rPr>
+          <w:rFonts w:eastAsiaTheme="minorEastAsia" w:hint="cs"/>
+          <w:rtl/>
+          <w:lang w:val="en-US"/>
+        </w:rPr>
+        <w:t xml:space="preserve">לאחר הפעולה השביעית </w:t>
+      </w:r>
+      <w:r>
+        <w:rPr>
+          <w:rFonts w:eastAsiaTheme="minorEastAsia" w:hint="cs"/>
+          <w:rtl/>
+          <w:lang w:val="en-US"/>
+        </w:rPr>
+        <w:t>(</w:t>
+      </w:r>
+      <w:r>
+        <w:rPr>
+          <w:rFonts w:eastAsiaTheme="minorEastAsia" w:hint="cs"/>
+          <w:lang w:val="en-US"/>
+        </w:rPr>
+        <w:t>SHIFT</w:t>
+      </w:r>
+      <w:r>
+        <w:rPr>
+          <w:rFonts w:eastAsiaTheme="minorEastAsia" w:hint="cs"/>
+          <w:rtl/>
+          <w:lang w:val="en-US"/>
+        </w:rPr>
+        <w:t>)</w:t>
+      </w:r>
+      <w:r>
+        <w:rPr>
+          <w:rFonts w:eastAsiaTheme="minorEastAsia" w:hint="cs"/>
+          <w:rtl/>
+          <w:lang w:val="en-US"/>
+        </w:rPr>
+        <w:t xml:space="preserve"> המצב המלא של המנתח הינו:</w:t>
+      </w:r>
+      <w:r>
+        <w:rPr>
+          <w:rFonts w:eastAsiaTheme="minorEastAsia" w:hint="cs"/>
+          <w:lang w:val="en-US"/>
+        </w:rPr>
+        <w:t xml:space="preserve"> </w:t>
+      </w:r>
+    </w:p>
+    <w:tbl>
+      <w:tblPr>
+        <w:tblStyle w:val="TableGrid"/>
+        <w:tblpPr w:leftFromText="180" w:rightFromText="180" w:vertAnchor="text" w:horzAnchor="page" w:tblpX="2280" w:tblpY="22"/>
+        <w:tblW w:w="0" w:type="auto"/>
+        <w:tblLook w:val="04A0" w:firstRow="1" w:lastRow="0" w:firstColumn="1" w:lastColumn="0" w:noHBand="0" w:noVBand="1"/>
+      </w:tblPr>
+      <w:tblGrid>
+        <w:gridCol w:w="764"/>
+        <w:gridCol w:w="278"/>
+      </w:tblGrid>
+      <w:tr>
+        <w:tc>
+          <w:tcPr>
+            <w:tcW w:w="764" w:type="dxa"/>
+            <w:vAlign w:val="center"/>
+          </w:tcPr>
+          <w:p>
+            <w:pPr>
+              <w:jc w:val="center"/>
+              <w:rPr>
+                <w:rFonts w:eastAsiaTheme="minorEastAsia"/>
+                <w:lang w:val="en-US"/>
+              </w:rPr>
+            </w:pPr>
+            <w:r>
+              <w:rPr>
+                <w:rFonts w:eastAsiaTheme="minorEastAsia" w:hint="cs"/>
+                <w:rtl/>
+                <w:lang w:val="en-US"/>
+              </w:rPr>
+              <w:t>קומיים</w:t>
+            </w:r>
+          </w:p>
+        </w:tc>
+        <w:tc>
+          <w:tcPr>
+            <w:tcW w:w="278" w:type="dxa"/>
+            <w:vAlign w:val="center"/>
+          </w:tcPr>
+          <w:p>
+            <w:pPr>
+              <w:jc w:val="center"/>
+              <w:rPr>
+                <w:rFonts w:eastAsiaTheme="minorEastAsia"/>
+                <w:lang w:val="en-US"/>
+              </w:rPr>
+            </w:pPr>
+            <w:r>
+              <w:rPr>
+                <w:rFonts w:eastAsiaTheme="minorEastAsia" w:hint="cs"/>
+                <w:rtl/>
+                <w:lang w:val="en-US"/>
+              </w:rPr>
+              <w:t>.</w:t>
+            </w:r>
+          </w:p>
+        </w:tc>
+      </w:tr>
+    </w:tbl>
+    <w:tbl>
+      <w:tblPr>
+        <w:tblStyle w:val="TableGrid"/>
+        <w:tblpPr w:leftFromText="180" w:rightFromText="180" w:vertAnchor="text" w:horzAnchor="page" w:tblpX="4347" w:tblpY="14"/>
+        <w:tblW w:w="0" w:type="auto"/>
+        <w:tblLook w:val="04A0" w:firstRow="1" w:lastRow="0" w:firstColumn="1" w:lastColumn="0" w:noHBand="0" w:noVBand="1"/>
+      </w:tblPr>
+      <w:tblGrid>
+        <w:gridCol w:w="1271"/>
+      </w:tblGrid>
+      <w:tr>
+        <w:trPr>
+          <w:trHeight w:val="153"/>
+        </w:trPr>
+        <w:tc>
+          <w:tcPr>
+            <w:tcW w:w="1271" w:type="dxa"/>
+          </w:tcPr>
+          <w:p>
+            <w:pPr>
+              <w:rPr>
+                <w:rFonts w:eastAsiaTheme="minorEastAsia"/>
+                <w:lang w:val="en-US"/>
+              </w:rPr>
+            </w:pPr>
+            <w:r>
+              <w:rPr>
+                <w:rFonts w:eastAsiaTheme="minorEastAsia" w:hint="cs"/>
+                <w:rtl/>
+                <w:lang w:val="en-US"/>
+              </w:rPr>
+              <w:t>מערכונים</w:t>
+            </w:r>
+          </w:p>
+        </w:tc>
+      </w:tr>
+      <w:tr>
+        <w:tc>
+          <w:tcPr>
+            <w:tcW w:w="1271" w:type="dxa"/>
+          </w:tcPr>
+          <w:p>
+            <w:pPr>
+              <w:rPr>
+                <w:rFonts w:eastAsiaTheme="minorEastAsia"/>
+                <w:lang w:val="en-US"/>
+              </w:rPr>
+            </w:pPr>
+            <w:r>
+              <w:rPr>
+                <w:rFonts w:eastAsiaTheme="minorEastAsia" w:hint="cs"/>
+                <w:rtl/>
+                <w:lang w:val="en-US"/>
+              </w:rPr>
+              <w:t>היו</w:t>
+            </w:r>
+          </w:p>
+        </w:tc>
+      </w:tr>
+      <w:tr>
+        <w:tc>
+          <w:tcPr>
+            <w:tcW w:w="1271" w:type="dxa"/>
+          </w:tcPr>
+          <w:p>
+            <w:pPr>
+              <w:rPr>
+                <w:rFonts w:eastAsiaTheme="minorEastAsia"/>
+                <w:lang w:val="en-US"/>
+              </w:rPr>
+            </w:pPr>
+            <w:r>
+              <w:rPr>
+                <w:rFonts w:eastAsiaTheme="minorEastAsia" w:hint="cs"/>
+                <w:rtl/>
+                <w:lang w:val="en-US"/>
+              </w:rPr>
+              <w:t>_הם</w:t>
+            </w:r>
+          </w:p>
+        </w:tc>
+      </w:tr>
+      <w:tr>
+        <w:tc>
+          <w:tcPr>
+            <w:tcW w:w="1271" w:type="dxa"/>
+          </w:tcPr>
+          <w:p>
+            <w:pPr>
+              <w:rPr>
+                <w:rFonts w:eastAsiaTheme="minorEastAsia"/>
+                <w:lang w:val="en-US"/>
+              </w:rPr>
+            </w:pPr>
+            <w:r>
+              <w:rPr>
+                <w:rFonts w:eastAsiaTheme="minorEastAsia"/>
+                <w:lang w:val="en-US"/>
+              </w:rPr>
+              <w:t>ROOT</w:t>
+            </w:r>
+          </w:p>
+        </w:tc>
+      </w:tr>
+    </w:tbl>
+    <w:tbl>
+      <w:tblPr>
+        <w:tblStyle w:val="TableGrid"/>
+        <w:tblpPr w:leftFromText="180" w:rightFromText="180" w:vertAnchor="text" w:horzAnchor="page" w:tblpX="7139" w:tblpY="6"/>
+        <w:tblW w:w="0" w:type="auto"/>
+        <w:tblLook w:val="04A0" w:firstRow="1" w:lastRow="0" w:firstColumn="1" w:lastColumn="0" w:noHBand="0" w:noVBand="1"/>
+      </w:tblPr>
+      <w:tblGrid>
+        <w:gridCol w:w="2689"/>
+      </w:tblGrid>
+      <w:tr>
+        <w:tc>
+          <w:tcPr>
+            <w:tcW w:w="2689" w:type="dxa"/>
+          </w:tcPr>
+          <w:p>
+            <w:pPr>
+              <w:rPr>
+                <w:rFonts w:eastAsiaTheme="minorEastAsia"/>
+                <w:lang w:val="en-US"/>
+              </w:rPr>
+            </w:pPr>
+            <w:r>
+              <w:rPr>
+                <w:rFonts w:eastAsiaTheme="minorEastAsia" w:hint="cs"/>
+                <w:rtl/>
+                <w:lang w:val="en-US"/>
+              </w:rPr>
+              <w:t>_הם</w:t>
+            </w:r>
+            <w:r>
+              <w:rPr>
+                <w:rFonts w:eastAsiaTheme="minorEastAsia"/>
+                <w:lang w:val="en-US"/>
+              </w:rPr>
+              <w:t xml:space="preserve"> -&gt;</w:t>
+            </w:r>
+            <w:r>
+              <w:rPr>
+                <w:rFonts w:eastAsiaTheme="minorEastAsia"/>
+                <w:lang w:val="en-US"/>
+              </w:rPr>
+              <w:t xml:space="preserve"> case -&gt;</w:t>
+            </w:r>
+            <w:r>
+              <w:rPr>
+                <w:rFonts w:eastAsiaTheme="minorEastAsia"/>
+                <w:lang w:val="en-US"/>
+              </w:rPr>
+              <w:t xml:space="preserve"> </w:t>
+            </w:r>
+            <w:r>
+              <w:rPr>
+                <w:rFonts w:eastAsiaTheme="minorEastAsia" w:hint="cs"/>
+                <w:rtl/>
+                <w:lang w:val="en-US"/>
+              </w:rPr>
+              <w:t>שניים</w:t>
+            </w:r>
+          </w:p>
+        </w:tc>
+      </w:tr>
+      <w:tr>
+        <w:tc>
+          <w:tcPr>
+            <w:tcW w:w="2689" w:type="dxa"/>
+          </w:tcPr>
+          <w:p>
+            <w:pPr>
+              <w:rPr>
+                <w:rFonts w:eastAsiaTheme="minorEastAsia" w:hint="cs"/>
+                <w:rtl/>
+                <w:lang w:val="en-US"/>
+              </w:rPr>
+            </w:pPr>
+            <w:r>
+              <w:rPr>
+                <w:rFonts w:eastAsiaTheme="minorEastAsia" w:hint="cs"/>
+                <w:rtl/>
+                <w:lang w:val="en-US"/>
+              </w:rPr>
+              <w:t>_הם</w:t>
+            </w:r>
+            <w:r>
+              <w:rPr>
+                <w:rFonts w:eastAsiaTheme="minorEastAsia"/>
+                <w:lang w:val="en-US"/>
+              </w:rPr>
+              <w:t xml:space="preserve"> -&gt;</w:t>
+            </w:r>
+            <w:r>
+              <w:rPr>
+                <w:rFonts w:eastAsiaTheme="minorEastAsia"/>
+                <w:lang w:val="en-US"/>
+              </w:rPr>
+              <w:t xml:space="preserve">  det  -&gt; </w:t>
+            </w:r>
+            <w:r>
+              <w:rPr>
+                <w:rFonts w:eastAsiaTheme="minorEastAsia"/>
+                <w:lang w:val="en-US"/>
+              </w:rPr>
+              <w:t xml:space="preserve"> </w:t>
+            </w:r>
+            <w:r>
+              <w:rPr>
+                <w:rFonts w:eastAsiaTheme="minorEastAsia" w:hint="cs"/>
+                <w:rtl/>
+                <w:lang w:val="en-US"/>
+              </w:rPr>
+              <w:t>מ</w:t>
+            </w:r>
+          </w:p>
+        </w:tc>
+      </w:tr>
+    </w:tbl>
+    <w:p>
+      <w:pPr>
+        <w:rPr>
+          <w:rFonts w:eastAsiaTheme="minorEastAsia"/>
+          <w:rtl/>
+          <w:lang w:val="en-US"/>
+        </w:rPr>
+      </w:pPr>
+      <w:r>
+        <w:rPr>
+          <w:rFonts w:eastAsiaTheme="minorEastAsia"/>
+          <w:lang w:val="en-US"/>
+        </w:rPr>
+        <w:t xml:space="preserve">Buffer: </w:t>
+      </w:r>
+      <w:r>
+        <w:rPr>
+          <w:rFonts w:eastAsiaTheme="minorEastAsia"/>
+          <w:lang w:val="en-US"/>
+        </w:rPr>
+        <w:tab/>
+      </w:r>
+      <w:r>
+        <w:rPr>
+          <w:rFonts w:eastAsiaTheme="minorEastAsia"/>
+          <w:lang w:val="en-US"/>
+        </w:rPr>
+        <w:t xml:space="preserve">Stack: </w:t>
+      </w:r>
+      <w:r>
+        <w:rPr>
+          <w:rFonts w:eastAsiaTheme="minorEastAsia"/>
+          <w:lang w:val="en-US"/>
+        </w:rPr>
+        <w:t xml:space="preserve"> </w:t>
+      </w:r>
+      <w:r>
+        <w:rPr>
+          <w:rFonts w:eastAsiaTheme="minorEastAsia"/>
+          <w:lang w:val="en-US"/>
+        </w:rPr>
+        <w:t xml:space="preserve">Added arcs: </w:t>
+      </w:r>
+    </w:p>
+    <w:p>
+      <w:pPr>
+        <w:rPr>
+          <w:rFonts w:eastAsiaTheme="minorEastAsia"/>
+          <w:rtl/>
+          <w:lang w:val="en-US"/>
+        </w:rPr>
+      </w:pPr>
+    </w:p>
+    <w:p>
+      <w:pPr>
+        <w:rPr>
+          <w:rFonts w:eastAsiaTheme="minorEastAsia"/>
+          <w:rtl/>
+          <w:lang w:val="en-US"/>
+        </w:rPr>
+      </w:pPr>
+    </w:p>
+    <w:p>
+      <w:pPr>
+        <w:rPr>
+          <w:rFonts w:eastAsiaTheme="minorEastAsia"/>
+          <w:u w:val="single"/>
+          <w:lang w:val="en-US"/>
+        </w:rPr>
+      </w:pPr>
+      <w:r>
+        <w:rPr>
+          <w:rFonts w:eastAsiaTheme="minorEastAsia"/>
+          <w:u w:val="single"/>
+          <w:lang w:val="en-US"/>
+        </w:rPr>
+        <w:t>Q2.</w:t>
+      </w:r>
+      <w:r>
+        <w:rPr>
+          <w:rFonts w:eastAsiaTheme="minorEastAsia"/>
+          <w:u w:val="single"/>
+          <w:lang w:val="en-US"/>
+        </w:rPr>
+        <w:t>4</w:t>
+      </w:r>
+    </w:p>
+    <w:p>
+      <w:pPr>
+        <w:bidi/>
+        <w:rPr>
+          <w:rFonts w:eastAsiaTheme="minorEastAsia" w:hint="cs"/>
+          <w:color w:val="FF0000"/>
+          <w:rtl/>
+          <w:lang w:val="en-US"/>
+        </w:rPr>
+      </w:pPr>
+      <w:r>
+        <w:rPr>
+          <w:rFonts w:eastAsiaTheme="minorEastAsia" w:hint="cs"/>
+          <w:color w:val="FF0000"/>
+          <w:rtl/>
+          <w:lang w:val="en-US"/>
+        </w:rPr>
+        <w:t xml:space="preserve">נדרשות </w:t>
+      </w:r>
+      <w:r>
+        <w:rPr>
+          <w:rFonts w:eastAsiaTheme="minorEastAsia" w:hint="cs"/>
+          <w:color w:val="FF0000"/>
+          <w:rtl/>
+          <w:lang w:val="en-US"/>
+        </w:rPr>
+        <w:t>אפס פעולות נוספות?</w:t>
       </w:r>
     </w:p>
     <w:sectPr>
@@ -1555,6 +2311,118 @@
 <file path=word/numbering.xml><?xml version="1.0" encoding="utf-8"?>
 <w:numbering xmlns:wpc="http://schemas.microsoft.com/office/word/2010/wordprocessingCanvas" xmlns:cx="http://schemas.microsoft.com/office/drawing/2014/chartex" xmlns:cx1="http://schemas.microsoft.com/office/drawing/2015/9/8/chartex" xmlns:cx2="http://schemas.microsoft.com/office/drawing/2015/10/21/chartex" xmlns:cx3="http://schemas.microsoft.com/office/drawing/2016/5/9/chartex" xmlns:cx4="http://schemas.microsoft.com/office/drawing/2016/5/10/chartex" xmlns:cx5="http://schemas.microsoft.com/office/drawing/2016/5/11/chartex" xmlns:cx6="http://schemas.microsoft.com/office/drawing/2016/5/12/chartex" xmlns:cx7="http://schemas.microsoft.com/office/drawing/2016/5/13/chartex" xmlns:cx8="http://schemas.microsoft.com/office/drawing/2016/5/14/chartex" xmlns:mc="http://schemas.openxmlformats.org/markup-compatibility/2006" xmlns:aink="http://schemas.microsoft.com/office/drawing/2016/ink" xmlns:am3d="http://schemas.microsoft.com/office/drawing/2017/model3d" xmlns:o="urn:schemas-microsoft-com:office:office" xmlns:oel="http://schemas.microsoft.com/office/2019/extlst" xmlns:r="http://schemas.openxmlformats.org/officeDocument/2006/relationships" xmlns:m="http://schemas.openxmlformats.org/officeDocument/2006/math" xmlns:v="urn:schemas-microsoft-com:vml" xmlns:wp14="http://schemas.microsoft.com/office/word/2010/wordprocessingDrawing" xmlns:wp="http://schemas.openxmlformats.org/drawingml/2006/wordprocessingDrawing" xmlns:w10="urn:schemas-microsoft-com:office:word" xmlns:w="http://schemas.openxmlformats.org/wordprocessingml/2006/main" xmlns:w14="http://schemas.microsoft.com/office/word/2010/wordml" xmlns:w15="http://schemas.microsoft.com/office/word/2012/wordml" xmlns:w16cex="http://schemas.microsoft.com/office/word/2018/wordml/cex" xmlns:w16cid="http://schemas.microsoft.com/office/word/2016/wordml/cid" xmlns:w16="http://schemas.microsoft.com/office/word/2018/wordml" xmlns:w16sdtdh="http://schemas.microsoft.com/office/word/2020/wordml/sdtdatahash" xmlns:w16se="http://schemas.microsoft.com/office/word/2015/wordml/symex" xmlns:wpg="http://schemas.microsoft.com/office/word/2010/wordprocessingGroup" xmlns:wpi="http://schemas.microsoft.com/office/word/2010/wordprocessingInk" xmlns:wne="http://schemas.microsoft.com/office/word/2006/wordml" xmlns:wps="http://schemas.microsoft.com/office/word/2010/wordprocessingShape" mc:Ignorable="w14 w15 w16se w16cid w16 w16cex w16sdtdh wp14">
   <w:abstractNum w:abstractNumId="0" w15:restartNumberingAfterBreak="0">
+    <w:nsid w:val="34625486"/>
+    <w:multiLevelType w:val="hybridMultilevel"/>
+    <w:tmpl w:val="C2E20DAC"/>
+    <w:lvl w:ilvl="0" w:tplc="FE98A59C">
+      <w:numFmt w:val="bullet"/>
+      <w:lvlText w:val=""/>
+      <w:lvlJc w:val="left"/>
+      <w:pPr>
+        <w:ind w:left="720" w:hanging="360"/>
+      </w:pPr>
+      <w:rPr>
+        <w:rFonts w:ascii="Wingdings" w:eastAsiaTheme="minorEastAsia" w:hAnsi="Wingdings" w:cstheme="minorBidi" w:hint="default"/>
+      </w:rPr>
+    </w:lvl>
+    <w:lvl w:ilvl="1" w:tplc="04090003" w:tentative="1">
+      <w:start w:val="1"/>
+      <w:numFmt w:val="bullet"/>
+      <w:lvlText w:val="o"/>
+      <w:lvlJc w:val="left"/>
+      <w:pPr>
+        <w:ind w:left="1440" w:hanging="360"/>
+      </w:pPr>
+      <w:rPr>
+        <w:rFonts w:ascii="Courier New" w:hAnsi="Courier New" w:cs="Courier New" w:hint="default"/>
+      </w:rPr>
+    </w:lvl>
+    <w:lvl w:ilvl="2" w:tplc="04090005" w:tentative="1">
+      <w:start w:val="1"/>
+      <w:numFmt w:val="bullet"/>
+      <w:lvlText w:val=""/>
+      <w:lvlJc w:val="left"/>
+      <w:pPr>
+        <w:ind w:left="2160" w:hanging="360"/>
+      </w:pPr>
+      <w:rPr>
+        <w:rFonts w:ascii="Wingdings" w:hAnsi="Wingdings" w:hint="default"/>
+      </w:rPr>
+    </w:lvl>
+    <w:lvl w:ilvl="3" w:tplc="04090001" w:tentative="1">
+      <w:start w:val="1"/>
+      <w:numFmt w:val="bullet"/>
+      <w:lvlText w:val=""/>
+      <w:lvlJc w:val="left"/>
+      <w:pPr>
+        <w:ind w:left="2880" w:hanging="360"/>
+      </w:pPr>
+      <w:rPr>
+        <w:rFonts w:ascii="Symbol" w:hAnsi="Symbol" w:hint="default"/>
+      </w:rPr>
+    </w:lvl>
+    <w:lvl w:ilvl="4" w:tplc="04090003" w:tentative="1">
+      <w:start w:val="1"/>
+      <w:numFmt w:val="bullet"/>
+      <w:lvlText w:val="o"/>
+      <w:lvlJc w:val="left"/>
+      <w:pPr>
+        <w:ind w:left="3600" w:hanging="360"/>
+      </w:pPr>
+      <w:rPr>
+        <w:rFonts w:ascii="Courier New" w:hAnsi="Courier New" w:cs="Courier New" w:hint="default"/>
+      </w:rPr>
+    </w:lvl>
+    <w:lvl w:ilvl="5" w:tplc="04090005" w:tentative="1">
+      <w:start w:val="1"/>
+      <w:numFmt w:val="bullet"/>
+      <w:lvlText w:val=""/>
+      <w:lvlJc w:val="left"/>
+      <w:pPr>
+        <w:ind w:left="4320" w:hanging="360"/>
+      </w:pPr>
+      <w:rPr>
+        <w:rFonts w:ascii="Wingdings" w:hAnsi="Wingdings" w:hint="default"/>
+      </w:rPr>
+    </w:lvl>
+    <w:lvl w:ilvl="6" w:tplc="04090001" w:tentative="1">
+      <w:start w:val="1"/>
+      <w:numFmt w:val="bullet"/>
+      <w:lvlText w:val=""/>
+      <w:lvlJc w:val="left"/>
+      <w:pPr>
+        <w:ind w:left="5040" w:hanging="360"/>
+      </w:pPr>
+      <w:rPr>
+        <w:rFonts w:ascii="Symbol" w:hAnsi="Symbol" w:hint="default"/>
+      </w:rPr>
+    </w:lvl>
+    <w:lvl w:ilvl="7" w:tplc="04090003" w:tentative="1">
+      <w:start w:val="1"/>
+      <w:numFmt w:val="bullet"/>
+      <w:lvlText w:val="o"/>
+      <w:lvlJc w:val="left"/>
+      <w:pPr>
+        <w:ind w:left="5760" w:hanging="360"/>
+      </w:pPr>
+      <w:rPr>
+        <w:rFonts w:ascii="Courier New" w:hAnsi="Courier New" w:cs="Courier New" w:hint="default"/>
+      </w:rPr>
+    </w:lvl>
+    <w:lvl w:ilvl="8" w:tplc="04090005" w:tentative="1">
+      <w:start w:val="1"/>
+      <w:numFmt w:val="bullet"/>
+      <w:lvlText w:val=""/>
+      <w:lvlJc w:val="left"/>
+      <w:pPr>
+        <w:ind w:left="6480" w:hanging="360"/>
+      </w:pPr>
+      <w:rPr>
+        <w:rFonts w:ascii="Wingdings" w:hAnsi="Wingdings" w:hint="default"/>
+      </w:rPr>
+    </w:lvl>
+  </w:abstractNum>
+  <w:abstractNum w:abstractNumId="1" w15:restartNumberingAfterBreak="0">
     <w:nsid w:val="62F8009C"/>
     <w:multiLevelType w:val="hybridMultilevel"/>
     <w:tmpl w:val="804E914E"/>
@@ -1667,6 +2535,9 @@
     </w:lvl>
   </w:abstractNum>
   <w:num w:numId="1" w16cid:durableId="1102799847">
+    <w:abstractNumId w:val="1"/>
+  </w:num>
+  <w:num w:numId="2" w16cid:durableId="152457077">
     <w:abstractNumId w:val="0"/>
   </w:num>
 </w:numbering>
@@ -2070,6 +2941,7 @@
   <w:style w:type="paragraph" w:default="1" w:styleId="Normal">
     <w:name w:val="Normal"/>
     <w:qFormat/>
+    <w:rsid w:val="00FC5380"/>
   </w:style>
   <w:style w:type="character" w:default="1" w:styleId="DefaultParagraphFont">
     <w:name w:val="Default Paragraph Font"/>
@@ -2118,6 +2990,25 @@
       <w:ind w:left="720"/>
       <w:contextualSpacing/>
     </w:pPr>
+  </w:style>
+  <w:style w:type="table" w:styleId="TableGrid">
+    <w:name w:val="Table Grid"/>
+    <w:basedOn w:val="TableNormal"/>
+    <w:uiPriority w:val="39"/>
+    <w:rsid w:val="008E51A3"/>
+    <w:pPr>
+      <w:spacing w:after="0" w:line="240" w:lineRule="auto"/>
+    </w:pPr>
+    <w:tblPr>
+      <w:tblBorders>
+        <w:top w:val="single" w:sz="4" w:space="0" w:color="auto"/>
+        <w:left w:val="single" w:sz="4" w:space="0" w:color="auto"/>
+        <w:bottom w:val="single" w:sz="4" w:space="0" w:color="auto"/>
+        <w:right w:val="single" w:sz="4" w:space="0" w:color="auto"/>
+        <w:insideH w:val="single" w:sz="4" w:space="0" w:color="auto"/>
+        <w:insideV w:val="single" w:sz="4" w:space="0" w:color="auto"/>
+      </w:tblBorders>
+    </w:tblPr>
   </w:style>
 </w:styles>
 </file>

</xml_diff>

<commit_message>
NLP Ass 5 W.I.P
</commit_message>
<xml_diff>
--- a/Assignment 3/NLP_Home_Work_3.docx
+++ b/Assignment 3/NLP_Home_Work_3.docx
@@ -377,21 +377,7 @@
             <w:rFonts w:ascii="Cambria Math" w:eastAsiaTheme="minorEastAsia" w:hAnsi="Cambria Math" w:cs="Arial"/>
             <w:lang w:val="en-US"/>
           </w:rPr>
-          <m:t>|</m:t>
-        </m:r>
-        <m:r>
-          <w:rPr>
-            <w:rFonts w:ascii="Cambria Math" w:eastAsiaTheme="minorEastAsia" w:hAnsi="Cambria Math" w:cs="Arial"/>
-            <w:lang w:val="en-US"/>
-          </w:rPr>
-          <m:t>V</m:t>
-        </m:r>
-        <m:r>
-          <w:rPr>
-            <w:rFonts w:ascii="Cambria Math" w:eastAsiaTheme="minorEastAsia" w:hAnsi="Cambria Math" w:cs="Arial"/>
-            <w:lang w:val="en-US"/>
-          </w:rPr>
-          <m:t>|</m:t>
+          <m:t>|V|</m:t>
         </m:r>
       </m:oMath>
       <w:r>
@@ -586,21 +572,7 @@
             <w:rFonts w:ascii="Cambria Math" w:eastAsiaTheme="minorEastAsia" w:hAnsi="Cambria Math" w:cs="Arial"/>
             <w:lang w:val="en-US"/>
           </w:rPr>
-          <m:t>|</m:t>
-        </m:r>
-        <m:r>
-          <w:rPr>
-            <w:rFonts w:ascii="Cambria Math" w:eastAsiaTheme="minorEastAsia" w:hAnsi="Cambria Math" w:cs="Arial"/>
-            <w:lang w:val="en-US"/>
-          </w:rPr>
-          <m:t>V</m:t>
-        </m:r>
-        <m:r>
-          <w:rPr>
-            <w:rFonts w:ascii="Cambria Math" w:eastAsiaTheme="minorEastAsia" w:hAnsi="Cambria Math" w:cs="Arial"/>
-            <w:lang w:val="en-US"/>
-          </w:rPr>
-          <m:t>|</m:t>
+          <m:t>|V|</m:t>
         </m:r>
       </m:oMath>
       <w:r>
@@ -815,21 +787,7 @@
                     <w:rFonts w:ascii="Cambria Math" w:eastAsiaTheme="minorEastAsia" w:hAnsi="Cambria Math"/>
                     <w:lang w:val="en-US"/>
                   </w:rPr>
-                  <m:t>k</m:t>
-                </m:r>
-                <m:r>
-                  <w:rPr>
-                    <w:rFonts w:ascii="Cambria Math" w:eastAsiaTheme="minorEastAsia" w:hAnsi="Cambria Math"/>
-                    <w:lang w:val="en-US"/>
-                  </w:rPr>
-                  <m:t>-</m:t>
-                </m:r>
-                <m:r>
-                  <w:rPr>
-                    <w:rFonts w:ascii="Cambria Math" w:eastAsiaTheme="minorEastAsia" w:hAnsi="Cambria Math"/>
-                    <w:lang w:val="en-US"/>
-                  </w:rPr>
-                  <m:t>1</m:t>
+                  <m:t>k-1</m:t>
                 </m:r>
               </m:sub>
             </m:sSub>
@@ -959,14 +917,7 @@
                   <w:rFonts w:ascii="Cambria Math" w:eastAsiaTheme="minorEastAsia" w:hAnsi="Cambria Math"/>
                   <w:lang w:val="en-US"/>
                 </w:rPr>
-                <m:t>k</m:t>
-              </m:r>
-              <m:r>
-                <w:rPr>
-                  <w:rFonts w:ascii="Cambria Math" w:eastAsiaTheme="minorEastAsia" w:hAnsi="Cambria Math"/>
-                  <w:lang w:val="en-US"/>
-                </w:rPr>
-                <m:t>=1</m:t>
+                <m:t>k=1</m:t>
               </m:r>
             </m:sub>
             <m:sup>
@@ -1089,21 +1040,7 @@
                           <w:rFonts w:ascii="Cambria Math" w:eastAsiaTheme="minorEastAsia" w:hAnsi="Cambria Math"/>
                           <w:lang w:val="en-US"/>
                         </w:rPr>
-                        <m:t>k</m:t>
-                      </m:r>
-                      <m:r>
-                        <w:rPr>
-                          <w:rFonts w:ascii="Cambria Math" w:eastAsiaTheme="minorEastAsia" w:hAnsi="Cambria Math"/>
-                          <w:lang w:val="en-US"/>
-                        </w:rPr>
-                        <m:t>-</m:t>
-                      </m:r>
-                      <m:r>
-                        <w:rPr>
-                          <w:rFonts w:ascii="Cambria Math" w:eastAsiaTheme="minorEastAsia" w:hAnsi="Cambria Math"/>
-                          <w:lang w:val="en-US"/>
-                        </w:rPr>
-                        <m:t>1</m:t>
+                        <m:t>k-1</m:t>
                       </m:r>
                     </m:sub>
                   </m:sSub>
@@ -1221,7 +1158,31 @@
           <w:rtl/>
           <w:lang w:val="en-US"/>
         </w:rPr>
-        <w:t xml:space="preserve">וכך היינו גם יכולים לאמן בצורה </w:t>
+        <w:t>איתה היינו</w:t>
+      </w:r>
+      <w:r>
+        <w:rPr>
+          <w:rFonts w:eastAsiaTheme="minorEastAsia" w:cs="Arial" w:hint="cs"/>
+          <w:rtl/>
+          <w:lang w:val="en-US"/>
+        </w:rPr>
+        <w:t xml:space="preserve"> יכולים</w:t>
+      </w:r>
+      <w:r>
+        <w:rPr>
+          <w:rFonts w:eastAsiaTheme="minorEastAsia" w:cs="Arial" w:hint="cs"/>
+          <w:rtl/>
+          <w:lang w:val="en-US"/>
+        </w:rPr>
+        <w:t xml:space="preserve"> גם</w:t>
+      </w:r>
+      <w:r>
+        <w:rPr>
+          <w:rFonts w:eastAsiaTheme="minorEastAsia" w:cs="Arial" w:hint="cs"/>
+          <w:rtl/>
+          <w:lang w:val="en-US"/>
+        </w:rPr>
+        <w:t xml:space="preserve"> לאמן בצורה </w:t>
       </w:r>
       <w:r>
         <w:rPr>
@@ -1253,7 +1214,23 @@
           <w:rtl/>
           <w:lang w:val="en-US"/>
         </w:rPr>
-        <w:t>מה שכן אנחנו יכולים לעשות, זה להשתמש ב</w:t>
+        <w:t xml:space="preserve">מה </w:t>
+      </w:r>
+      <w:r>
+        <w:rPr>
+          <w:rFonts w:eastAsiaTheme="minorEastAsia" w:cs="Arial" w:hint="cs"/>
+          <w:rtl/>
+          <w:lang w:val="en-US"/>
+        </w:rPr>
+        <w:t>ש</w:t>
+      </w:r>
+      <w:r>
+        <w:rPr>
+          <w:rFonts w:eastAsiaTheme="minorEastAsia" w:cs="Arial" w:hint="cs"/>
+          <w:rtl/>
+          <w:lang w:val="en-US"/>
+        </w:rPr>
+        <w:t>אנחנו יכולים לעשות, זה להשתמש ב</w:t>
       </w:r>
       <w:r>
         <w:rPr>
@@ -1374,14 +1351,7 @@
                   <w:rFonts w:ascii="Cambria Math" w:eastAsiaTheme="minorEastAsia" w:hAnsi="Cambria Math"/>
                   <w:lang w:val="en-US"/>
                 </w:rPr>
-                <m:t>k</m:t>
-              </m:r>
-              <m:r>
-                <w:rPr>
-                  <w:rFonts w:ascii="Cambria Math" w:eastAsiaTheme="minorEastAsia" w:hAnsi="Cambria Math"/>
-                  <w:lang w:val="en-US"/>
-                </w:rPr>
-                <m:t>=1</m:t>
+                <m:t>k=1</m:t>
               </m:r>
             </m:sub>
             <m:sup>
@@ -1881,7 +1851,15 @@
           <w:rtl/>
           <w:lang w:val="en-US"/>
         </w:rPr>
-        <w:t>לכן שגיאות של המודל בהתחלה יכולות להיות "מפועפעות" להמשך המילים שהוא צריך לחזות.</w:t>
+        <w:t>כלומר:</w:t>
+      </w:r>
+      <w:r>
+        <w:rPr>
+          <w:rFonts w:eastAsiaTheme="minorEastAsia" w:cs="Arial" w:hint="cs"/>
+          <w:rtl/>
+          <w:lang w:val="en-US"/>
+        </w:rPr>
+        <w:t xml:space="preserve"> שגיאות של המודל בהתחלה יכולות להיות "מפועפעות" להמשך המילים שהוא צריך לחזות.</w:t>
       </w:r>
     </w:p>
     <w:p>
@@ -1896,51 +1874,122 @@
     </w:p>
     <w:p>
       <w:pPr>
-        <w:rPr>
-          <w:rFonts w:eastAsiaTheme="minorEastAsia"/>
-          <w:u w:val="single"/>
-          <w:lang w:val="en-US"/>
-        </w:rPr>
-      </w:pPr>
-      <w:r>
-        <w:rPr>
-          <w:rFonts w:eastAsiaTheme="minorEastAsia"/>
-          <w:u w:val="single"/>
-          <w:lang w:val="en-US"/>
-        </w:rPr>
-        <w:t>Question 2</w:t>
-      </w:r>
+        <w:bidi/>
+        <w:rPr>
+          <w:rFonts w:eastAsiaTheme="minorEastAsia"/>
+          <w:rtl/>
+          <w:lang w:val="en-US"/>
+        </w:rPr>
+      </w:pPr>
     </w:p>
     <w:p>
       <w:pPr>
-        <w:rPr>
-          <w:rFonts w:eastAsiaTheme="minorEastAsia"/>
-          <w:u w:val="single"/>
-          <w:lang w:val="en-US"/>
-        </w:rPr>
-      </w:pPr>
-      <w:r>
-        <w:rPr>
-          <w:rFonts w:eastAsiaTheme="minorEastAsia"/>
-          <w:u w:val="single"/>
-          <w:lang w:val="en-US"/>
-        </w:rPr>
-        <w:t>Q2.</w:t>
-      </w:r>
-      <w:r>
-        <w:rPr>
-          <w:rFonts w:eastAsiaTheme="minorEastAsia"/>
-          <w:u w:val="single"/>
-          <w:lang w:val="en-US"/>
-        </w:rPr>
-        <w:t>1</w:t>
-      </w:r>
+        <w:bidi/>
+        <w:rPr>
+          <w:rFonts w:eastAsiaTheme="minorEastAsia"/>
+          <w:rtl/>
+          <w:lang w:val="en-US"/>
+        </w:rPr>
+      </w:pPr>
     </w:p>
     <w:p>
       <w:pPr>
         <w:bidi/>
         <w:rPr>
-          <w:rFonts w:eastAsiaTheme="minorEastAsia" w:hint="cs"/>
+          <w:rFonts w:eastAsiaTheme="minorEastAsia"/>
+          <w:rtl/>
+          <w:lang w:val="en-US"/>
+        </w:rPr>
+      </w:pPr>
+    </w:p>
+    <w:p>
+      <w:pPr>
+        <w:bidi/>
+        <w:rPr>
+          <w:rFonts w:eastAsiaTheme="minorEastAsia"/>
+          <w:rtl/>
+          <w:lang w:val="en-US"/>
+        </w:rPr>
+      </w:pPr>
+    </w:p>
+    <w:p>
+      <w:pPr>
+        <w:bidi/>
+        <w:rPr>
+          <w:rFonts w:eastAsiaTheme="minorEastAsia"/>
+          <w:rtl/>
+          <w:lang w:val="en-US"/>
+        </w:rPr>
+      </w:pPr>
+    </w:p>
+    <w:p>
+      <w:pPr>
+        <w:bidi/>
+        <w:rPr>
+          <w:rFonts w:eastAsiaTheme="minorEastAsia"/>
+          <w:rtl/>
+          <w:lang w:val="en-US"/>
+        </w:rPr>
+      </w:pPr>
+    </w:p>
+    <w:p>
+      <w:pPr>
+        <w:bidi/>
+        <w:rPr>
+          <w:rFonts w:eastAsiaTheme="minorEastAsia"/>
+          <w:rtl/>
+          <w:lang w:val="en-US"/>
+        </w:rPr>
+      </w:pPr>
+    </w:p>
+    <w:p>
+      <w:pPr>
+        <w:rPr>
+          <w:rFonts w:eastAsiaTheme="minorEastAsia"/>
+          <w:u w:val="single"/>
+          <w:lang w:val="en-US"/>
+        </w:rPr>
+      </w:pPr>
+      <w:r>
+        <w:rPr>
+          <w:rFonts w:eastAsiaTheme="minorEastAsia"/>
+          <w:u w:val="single"/>
+          <w:lang w:val="en-US"/>
+        </w:rPr>
+        <w:lastRenderedPageBreak/>
+        <w:t>Question 2</w:t>
+      </w:r>
+    </w:p>
+    <w:p>
+      <w:pPr>
+        <w:rPr>
+          <w:rFonts w:eastAsiaTheme="minorEastAsia"/>
+          <w:u w:val="single"/>
+          <w:lang w:val="en-US"/>
+        </w:rPr>
+      </w:pPr>
+      <w:r>
+        <w:rPr>
+          <w:rFonts w:eastAsiaTheme="minorEastAsia"/>
+          <w:u w:val="single"/>
+          <w:lang w:val="en-US"/>
+        </w:rPr>
+        <w:t>Q2.</w:t>
+      </w:r>
+      <w:r>
+        <w:rPr>
+          <w:rFonts w:eastAsiaTheme="minorEastAsia"/>
+          <w:u w:val="single"/>
+          <w:lang w:val="en-US"/>
+        </w:rPr>
+        <w:t>1</w:t>
+      </w:r>
+    </w:p>
+    <w:p>
+      <w:pPr>
+        <w:bidi/>
+        <w:rPr>
+          <w:rFonts w:eastAsiaTheme="minorEastAsia"/>
           <w:lang w:val="en-US"/>
         </w:rPr>
       </w:pPr>
@@ -2195,7 +2244,6 @@
           <w:rFonts w:eastAsiaTheme="minorEastAsia"/>
           <w:lang w:val="en-US"/>
         </w:rPr>
-        <w:lastRenderedPageBreak/>
         <w:t xml:space="preserve">SHIFT, </w:t>
       </w:r>
       <w:r>
@@ -2872,21 +2920,7 @@
           <w:rFonts w:eastAsiaTheme="minorEastAsia"/>
           <w:lang w:val="en-US"/>
         </w:rPr>
-        <w:t>arc-</w:t>
-      </w:r>
-      <w:r>
-        <w:rPr>
-          <w:rFonts w:eastAsiaTheme="minorEastAsia"/>
-          <w:lang w:val="en-US"/>
-        </w:rPr>
-        <w:t>eager</w:t>
-      </w:r>
-      <w:r>
-        <w:rPr>
-          <w:rFonts w:eastAsiaTheme="minorEastAsia"/>
-          <w:lang w:val="en-US"/>
-        </w:rPr>
-        <w:t xml:space="preserve"> </w:t>
+        <w:t xml:space="preserve">arc-eager </w:t>
       </w:r>
       <w:r>
         <w:rPr>
@@ -3069,7 +3103,7 @@
       <w:pPr>
         <w:bidi/>
         <w:rPr>
-          <w:rFonts w:eastAsiaTheme="minorEastAsia" w:hint="cs"/>
+          <w:rFonts w:eastAsiaTheme="minorEastAsia"/>
           <w:rtl/>
           <w:lang w:val="en-US"/>
         </w:rPr>

</xml_diff>